<commit_message>
updated data repo submission
</commit_message>
<xml_diff>
--- a/bkaradenes/PWHL_Module/Module/PWHL_WS_KEY.docx
+++ b/bkaradenes/PWHL_Module/Module/PWHL_WS_KEY.docx
@@ -88,14 +88,6 @@
           <w:sz w:val="24"/>
           <w:szCs w:val="24"/>
         </w:rPr>
-        <w:t xml:space="preserve">156 </w:t>
-      </w:r>
-      <w:r>
-        <w:rPr>
-          <w:rFonts w:ascii="Times New Roman" w:hAnsi="Times New Roman" w:cs="Times New Roman"/>
-          <w:sz w:val="24"/>
-          <w:szCs w:val="24"/>
-        </w:rPr>
         <w:t xml:space="preserve">players from 11 different countries. </w:t>
       </w:r>
       <w:r>
@@ -186,7 +178,23 @@
           <w:sz w:val="24"/>
           <w:szCs w:val="24"/>
         </w:rPr>
-        <w:t xml:space="preserve">Our focus will be on the skaters (not goalies) which includes </w:t>
+        <w:t xml:space="preserve">Our focus will be on </w:t>
+      </w:r>
+      <w:r>
+        <w:rPr>
+          <w:rFonts w:ascii="Times New Roman" w:hAnsi="Times New Roman" w:cs="Times New Roman"/>
+          <w:sz w:val="24"/>
+          <w:szCs w:val="24"/>
+        </w:rPr>
+        <w:t xml:space="preserve">all players including goalies </w:t>
+      </w:r>
+      <w:r>
+        <w:rPr>
+          <w:rFonts w:ascii="Times New Roman" w:hAnsi="Times New Roman" w:cs="Times New Roman"/>
+          <w:sz w:val="24"/>
+          <w:szCs w:val="24"/>
+        </w:rPr>
+        <w:t xml:space="preserve">which includes </w:t>
       </w:r>
       <w:r>
         <w:rPr>
@@ -202,49 +210,287 @@
         <w:spacing w:line="480" w:lineRule="auto"/>
         <w:rPr>
           <w:rFonts w:ascii="Times New Roman" w:hAnsi="Times New Roman" w:cs="Times New Roman"/>
-          <w:sz w:val="24"/>
-          <w:szCs w:val="24"/>
-        </w:rPr>
-      </w:pPr>
-      <w:r>
-        <w:rPr>
-          <w:rFonts w:ascii="Times New Roman" w:hAnsi="Times New Roman" w:cs="Times New Roman"/>
-          <w:sz w:val="24"/>
-          <w:szCs w:val="24"/>
-        </w:rPr>
-        <w:t>The density plot below displays t</w:t>
-      </w:r>
-      <w:r>
-        <w:rPr>
-          <w:rFonts w:ascii="Times New Roman" w:hAnsi="Times New Roman" w:cs="Times New Roman"/>
-          <w:sz w:val="24"/>
-          <w:szCs w:val="24"/>
-        </w:rPr>
-        <w:t xml:space="preserve">he distribution of </w:t>
-      </w:r>
-      <w:r>
-        <w:rPr>
-          <w:rFonts w:ascii="Times New Roman" w:hAnsi="Times New Roman" w:cs="Times New Roman"/>
-          <w:sz w:val="24"/>
-          <w:szCs w:val="24"/>
-        </w:rPr>
-        <w:t xml:space="preserve">goals per game played </w:t>
-      </w:r>
-      <w:r>
-        <w:rPr>
-          <w:rFonts w:ascii="Times New Roman" w:hAnsi="Times New Roman" w:cs="Times New Roman"/>
-          <w:sz w:val="24"/>
-          <w:szCs w:val="24"/>
-        </w:rPr>
-        <w:t xml:space="preserve">for each position. </w:t>
-      </w:r>
-      <w:r>
-        <w:rPr>
-          <w:rFonts w:ascii="Times New Roman" w:hAnsi="Times New Roman" w:cs="Times New Roman"/>
-          <w:sz w:val="24"/>
-          <w:szCs w:val="24"/>
-        </w:rPr>
-        <w:t xml:space="preserve">Use it to </w:t>
+          <w:b/>
+          <w:bCs/>
+          <w:sz w:val="24"/>
+          <w:szCs w:val="24"/>
+        </w:rPr>
+      </w:pPr>
+      <w:r>
+        <w:rPr>
+          <w:rFonts w:ascii="Times New Roman" w:hAnsi="Times New Roman" w:cs="Times New Roman"/>
+          <w:b/>
+          <w:bCs/>
+          <w:sz w:val="24"/>
+          <w:szCs w:val="24"/>
+        </w:rPr>
+        <w:t>Data Description</w:t>
+      </w:r>
+    </w:p>
+    <w:p>
+      <w:pPr>
+        <w:spacing w:line="480" w:lineRule="auto"/>
+        <w:rPr>
+          <w:rFonts w:ascii="Times New Roman" w:hAnsi="Times New Roman" w:cs="Times New Roman"/>
+          <w:sz w:val="24"/>
+          <w:szCs w:val="24"/>
+        </w:rPr>
+      </w:pPr>
+      <w:proofErr w:type="spellStart"/>
+      <w:r>
+        <w:rPr>
+          <w:rFonts w:ascii="Times New Roman" w:hAnsi="Times New Roman" w:cs="Times New Roman"/>
+          <w:b/>
+          <w:bCs/>
+          <w:sz w:val="24"/>
+          <w:szCs w:val="24"/>
+        </w:rPr>
+        <w:t>PWHL_Final</w:t>
+      </w:r>
+      <w:proofErr w:type="spellEnd"/>
+      <w:r>
+        <w:rPr>
+          <w:rFonts w:ascii="Times New Roman" w:hAnsi="Times New Roman" w:cs="Times New Roman"/>
+          <w:b/>
+          <w:bCs/>
+          <w:sz w:val="24"/>
+          <w:szCs w:val="24"/>
+        </w:rPr>
+        <w:t xml:space="preserve"> </w:t>
+      </w:r>
+      <w:r>
+        <w:rPr>
+          <w:rFonts w:ascii="Times New Roman" w:hAnsi="Times New Roman" w:cs="Times New Roman"/>
+          <w:sz w:val="24"/>
+          <w:szCs w:val="24"/>
+        </w:rPr>
+        <w:t>-</w:t>
+      </w:r>
+      <w:r>
+        <w:rPr>
+          <w:rFonts w:ascii="Times New Roman" w:hAnsi="Times New Roman" w:cs="Times New Roman"/>
+          <w:sz w:val="24"/>
+          <w:szCs w:val="24"/>
+        </w:rPr>
+        <w:t xml:space="preserve"> Name of the data set</w:t>
+      </w:r>
+    </w:p>
+    <w:p>
+      <w:pPr>
+        <w:spacing w:line="480" w:lineRule="auto"/>
+        <w:rPr>
+          <w:rFonts w:ascii="Times New Roman" w:hAnsi="Times New Roman" w:cs="Times New Roman"/>
+          <w:sz w:val="24"/>
+          <w:szCs w:val="24"/>
+        </w:rPr>
+      </w:pPr>
+      <w:proofErr w:type="spellStart"/>
+      <w:r>
+        <w:rPr>
+          <w:rFonts w:ascii="Times New Roman" w:hAnsi="Times New Roman" w:cs="Times New Roman"/>
+          <w:b/>
+          <w:bCs/>
+          <w:sz w:val="24"/>
+          <w:szCs w:val="24"/>
+        </w:rPr>
+        <w:t>G_Per_GP</w:t>
+      </w:r>
+      <w:proofErr w:type="spellEnd"/>
+      <w:r>
+        <w:rPr>
+          <w:rFonts w:ascii="Times New Roman" w:hAnsi="Times New Roman" w:cs="Times New Roman"/>
+          <w:b/>
+          <w:bCs/>
+          <w:sz w:val="24"/>
+          <w:szCs w:val="24"/>
+        </w:rPr>
+        <w:t xml:space="preserve"> </w:t>
+      </w:r>
+      <w:r>
+        <w:rPr>
+          <w:rFonts w:ascii="Times New Roman" w:hAnsi="Times New Roman" w:cs="Times New Roman"/>
+          <w:sz w:val="24"/>
+          <w:szCs w:val="24"/>
+        </w:rPr>
+        <w:t>-</w:t>
+      </w:r>
+      <w:r>
+        <w:rPr>
+          <w:rFonts w:ascii="Times New Roman" w:hAnsi="Times New Roman" w:cs="Times New Roman"/>
+          <w:b/>
+          <w:bCs/>
+          <w:sz w:val="24"/>
+          <w:szCs w:val="24"/>
+        </w:rPr>
+        <w:t xml:space="preserve"> </w:t>
+      </w:r>
+      <w:r>
+        <w:rPr>
+          <w:rFonts w:ascii="Times New Roman" w:hAnsi="Times New Roman" w:cs="Times New Roman"/>
+          <w:sz w:val="24"/>
+          <w:szCs w:val="24"/>
+        </w:rPr>
+        <w:t xml:space="preserve">Number of goals per game </w:t>
+      </w:r>
+      <w:r>
+        <w:rPr>
+          <w:rFonts w:ascii="Times New Roman" w:hAnsi="Times New Roman" w:cs="Times New Roman"/>
+          <w:sz w:val="24"/>
+          <w:szCs w:val="24"/>
+        </w:rPr>
+        <w:t>played</w:t>
+      </w:r>
+    </w:p>
+    <w:p>
+      <w:pPr>
+        <w:spacing w:line="480" w:lineRule="auto"/>
+        <w:rPr>
+          <w:rFonts w:ascii="Times New Roman" w:hAnsi="Times New Roman" w:cs="Times New Roman"/>
+          <w:sz w:val="24"/>
+          <w:szCs w:val="24"/>
+        </w:rPr>
+      </w:pPr>
+      <w:r>
+        <w:rPr>
+          <w:rFonts w:ascii="Times New Roman" w:hAnsi="Times New Roman" w:cs="Times New Roman"/>
+          <w:b/>
+          <w:bCs/>
+          <w:sz w:val="24"/>
+          <w:szCs w:val="24"/>
+        </w:rPr>
+        <w:t xml:space="preserve">P </w:t>
+      </w:r>
+      <w:r>
+        <w:rPr>
+          <w:rFonts w:ascii="Times New Roman" w:hAnsi="Times New Roman" w:cs="Times New Roman"/>
+          <w:sz w:val="24"/>
+          <w:szCs w:val="24"/>
+        </w:rPr>
+        <w:t>- Number</w:t>
+      </w:r>
+      <w:r>
+        <w:rPr>
+          <w:rFonts w:ascii="Times New Roman" w:hAnsi="Times New Roman" w:cs="Times New Roman"/>
+          <w:sz w:val="24"/>
+          <w:szCs w:val="24"/>
+        </w:rPr>
+        <w:t xml:space="preserve"> of points scored </w:t>
+      </w:r>
+    </w:p>
+    <w:p>
+      <w:pPr>
+        <w:spacing w:line="480" w:lineRule="auto"/>
+        <w:rPr>
+          <w:rFonts w:ascii="Times New Roman" w:hAnsi="Times New Roman" w:cs="Times New Roman"/>
+          <w:sz w:val="24"/>
+          <w:szCs w:val="24"/>
+        </w:rPr>
+      </w:pPr>
+      <w:r>
+        <w:rPr>
+          <w:rFonts w:ascii="Times New Roman" w:hAnsi="Times New Roman" w:cs="Times New Roman"/>
+          <w:b/>
+          <w:bCs/>
+          <w:sz w:val="24"/>
+          <w:szCs w:val="24"/>
+        </w:rPr>
+        <w:t xml:space="preserve">Pos </w:t>
+      </w:r>
+      <w:r>
+        <w:rPr>
+          <w:rFonts w:ascii="Times New Roman" w:hAnsi="Times New Roman" w:cs="Times New Roman"/>
+          <w:sz w:val="24"/>
+          <w:szCs w:val="24"/>
+        </w:rPr>
+        <w:t xml:space="preserve">– Position of the player </w:t>
+      </w:r>
+      <w:r>
+        <w:rPr>
+          <w:rFonts w:ascii="Times New Roman" w:hAnsi="Times New Roman" w:cs="Times New Roman"/>
+          <w:sz w:val="24"/>
+          <w:szCs w:val="24"/>
+        </w:rPr>
+        <w:t>(either Defense (D), Forward (F), or G</w:t>
+      </w:r>
+      <w:r>
+        <w:rPr>
+          <w:rFonts w:ascii="Times New Roman" w:hAnsi="Times New Roman" w:cs="Times New Roman"/>
+          <w:sz w:val="24"/>
+          <w:szCs w:val="24"/>
+        </w:rPr>
+        <w:t>oalie</w:t>
+      </w:r>
+      <w:r>
+        <w:rPr>
+          <w:rFonts w:ascii="Times New Roman" w:hAnsi="Times New Roman" w:cs="Times New Roman"/>
+          <w:sz w:val="24"/>
+          <w:szCs w:val="24"/>
+        </w:rPr>
+        <w:t xml:space="preserve"> (G)</w:t>
+      </w:r>
+      <w:r>
+        <w:rPr>
+          <w:rFonts w:ascii="Times New Roman" w:hAnsi="Times New Roman" w:cs="Times New Roman"/>
+          <w:sz w:val="24"/>
+          <w:szCs w:val="24"/>
+        </w:rPr>
+        <w:t>)</w:t>
+      </w:r>
+    </w:p>
+    <w:p>
+      <w:pPr>
+        <w:spacing w:line="480" w:lineRule="auto"/>
+        <w:rPr>
+          <w:rFonts w:ascii="Times New Roman" w:hAnsi="Times New Roman" w:cs="Times New Roman"/>
+          <w:sz w:val="24"/>
+          <w:szCs w:val="24"/>
+        </w:rPr>
+      </w:pPr>
+      <w:r>
+        <w:rPr>
+          <w:rFonts w:ascii="Times New Roman" w:hAnsi="Times New Roman" w:cs="Times New Roman"/>
+          <w:b/>
+          <w:bCs/>
+          <w:sz w:val="24"/>
+          <w:szCs w:val="24"/>
+        </w:rPr>
+        <w:t xml:space="preserve">Age </w:t>
+      </w:r>
+      <w:r>
+        <w:rPr>
+          <w:rFonts w:ascii="Times New Roman" w:hAnsi="Times New Roman" w:cs="Times New Roman"/>
+          <w:sz w:val="24"/>
+          <w:szCs w:val="24"/>
+        </w:rPr>
+        <w:t>– Age of the player in years</w:t>
+      </w:r>
+    </w:p>
+    <w:p>
+      <w:pPr>
+        <w:spacing w:line="480" w:lineRule="auto"/>
+        <w:rPr>
+          <w:rFonts w:ascii="Times New Roman" w:hAnsi="Times New Roman" w:cs="Times New Roman"/>
+          <w:sz w:val="24"/>
+          <w:szCs w:val="24"/>
+        </w:rPr>
+      </w:pPr>
+    </w:p>
+    <w:p>
+      <w:pPr>
+        <w:spacing w:line="480" w:lineRule="auto"/>
+        <w:rPr>
+          <w:rFonts w:ascii="Times New Roman" w:hAnsi="Times New Roman" w:cs="Times New Roman"/>
+          <w:sz w:val="24"/>
+          <w:szCs w:val="24"/>
+        </w:rPr>
+      </w:pPr>
+      <w:r>
+        <w:rPr>
+          <w:rFonts w:ascii="Times New Roman" w:hAnsi="Times New Roman" w:cs="Times New Roman"/>
+          <w:sz w:val="24"/>
+          <w:szCs w:val="24"/>
+        </w:rPr>
+        <w:t xml:space="preserve">The density plot below displays the distribution of goals per game played for each position. Use it to </w:t>
       </w:r>
       <w:r>
         <w:rPr>
@@ -260,6 +506,8 @@
         <w:spacing w:line="480" w:lineRule="auto"/>
         <w:rPr>
           <w:rFonts w:ascii="Times New Roman" w:hAnsi="Times New Roman" w:cs="Times New Roman"/>
+          <w:b/>
+          <w:bCs/>
           <w:sz w:val="24"/>
           <w:szCs w:val="24"/>
         </w:rPr>
@@ -270,16 +518,30 @@
         <w:spacing w:line="480" w:lineRule="auto"/>
         <w:rPr>
           <w:rFonts w:ascii="Times New Roman" w:hAnsi="Times New Roman" w:cs="Times New Roman"/>
-          <w:sz w:val="24"/>
-          <w:szCs w:val="24"/>
-        </w:rPr>
-      </w:pPr>
-      <w:r>
-        <w:rPr>
-          <w:rFonts w:ascii="Times New Roman" w:hAnsi="Times New Roman" w:cs="Times New Roman"/>
-          <w:sz w:val="24"/>
-          <w:szCs w:val="24"/>
-        </w:rPr>
+          <w:b/>
+          <w:bCs/>
+          <w:sz w:val="24"/>
+          <w:szCs w:val="24"/>
+        </w:rPr>
+      </w:pPr>
+    </w:p>
+    <w:p>
+      <w:pPr>
+        <w:spacing w:line="480" w:lineRule="auto"/>
+        <w:rPr>
+          <w:rFonts w:ascii="Times New Roman" w:hAnsi="Times New Roman" w:cs="Times New Roman"/>
+          <w:sz w:val="24"/>
+          <w:szCs w:val="24"/>
+        </w:rPr>
+      </w:pPr>
+      <w:r>
+        <w:rPr>
+          <w:rFonts w:ascii="Times New Roman" w:hAnsi="Times New Roman" w:cs="Times New Roman"/>
+          <w:noProof/>
+          <w:sz w:val="24"/>
+          <w:szCs w:val="24"/>
+        </w:rPr>
+        <w:lastRenderedPageBreak/>
         <w:drawing>
           <wp:inline distT="0" distB="0" distL="0" distR="0" wp14:anchorId="0FF11D70" wp14:editId="2A492CFC">
             <wp:extent cx="5943600" cy="3483610"/>
@@ -351,24 +613,21 @@
     <w:p>
       <w:pPr>
         <w:pStyle w:val="ListParagraph"/>
-        <w:spacing w:line="480" w:lineRule="auto"/>
-        <w:rPr>
-          <w:rFonts w:ascii="Times New Roman" w:hAnsi="Times New Roman" w:cs="Times New Roman"/>
-          <w:sz w:val="24"/>
-          <w:szCs w:val="24"/>
-        </w:rPr>
-      </w:pPr>
-    </w:p>
-    <w:p>
-      <w:pPr>
-        <w:pStyle w:val="ListParagraph"/>
-        <w:spacing w:line="480" w:lineRule="auto"/>
-        <w:rPr>
-          <w:rFonts w:ascii="Times New Roman" w:hAnsi="Times New Roman" w:cs="Times New Roman"/>
-          <w:sz w:val="24"/>
-          <w:szCs w:val="24"/>
-        </w:rPr>
-      </w:pPr>
+        <w:spacing w:line="240" w:lineRule="auto"/>
+        <w:rPr>
+          <w:rFonts w:ascii="Times New Roman" w:hAnsi="Times New Roman" w:cs="Times New Roman"/>
+          <w:sz w:val="24"/>
+          <w:szCs w:val="24"/>
+        </w:rPr>
+      </w:pPr>
+      <w:r>
+        <w:rPr>
+          <w:rFonts w:ascii="Times New Roman" w:hAnsi="Times New Roman" w:cs="Times New Roman"/>
+          <w:sz w:val="24"/>
+          <w:szCs w:val="24"/>
+        </w:rPr>
+        <w:t>```{r}</w:t>
+      </w:r>
     </w:p>
     <w:p>
       <w:pPr>
@@ -380,13 +639,51 @@
           <w:szCs w:val="24"/>
         </w:rPr>
       </w:pPr>
-      <w:r>
-        <w:rPr>
-          <w:rFonts w:ascii="Times New Roman" w:hAnsi="Times New Roman" w:cs="Times New Roman"/>
-          <w:sz w:val="24"/>
-          <w:szCs w:val="24"/>
-        </w:rPr>
-        <w:t>```{r}</w:t>
+      <w:proofErr w:type="spellStart"/>
+      <w:proofErr w:type="gramStart"/>
+      <w:r>
+        <w:rPr>
+          <w:rFonts w:ascii="Times New Roman" w:hAnsi="Times New Roman" w:cs="Times New Roman"/>
+          <w:sz w:val="24"/>
+          <w:szCs w:val="24"/>
+        </w:rPr>
+        <w:t>ggplot</w:t>
+      </w:r>
+      <w:proofErr w:type="spellEnd"/>
+      <w:r>
+        <w:rPr>
+          <w:rFonts w:ascii="Times New Roman" w:hAnsi="Times New Roman" w:cs="Times New Roman"/>
+          <w:sz w:val="24"/>
+          <w:szCs w:val="24"/>
+        </w:rPr>
+        <w:t>(</w:t>
+      </w:r>
+      <w:proofErr w:type="gramEnd"/>
+      <w:r>
+        <w:rPr>
+          <w:rFonts w:ascii="Times New Roman" w:hAnsi="Times New Roman" w:cs="Times New Roman"/>
+          <w:sz w:val="24"/>
+          <w:szCs w:val="24"/>
+        </w:rPr>
+        <w:t xml:space="preserve">data = </w:t>
+      </w:r>
+      <w:proofErr w:type="spellStart"/>
+      <w:r>
+        <w:rPr>
+          <w:rFonts w:ascii="Times New Roman" w:hAnsi="Times New Roman" w:cs="Times New Roman"/>
+          <w:sz w:val="24"/>
+          <w:szCs w:val="24"/>
+        </w:rPr>
+        <w:t>PWHL_Final</w:t>
+      </w:r>
+      <w:proofErr w:type="spellEnd"/>
+      <w:r>
+        <w:rPr>
+          <w:rFonts w:ascii="Times New Roman" w:hAnsi="Times New Roman" w:cs="Times New Roman"/>
+          <w:sz w:val="24"/>
+          <w:szCs w:val="24"/>
+        </w:rPr>
+        <w:t xml:space="preserve">) + </w:t>
       </w:r>
     </w:p>
     <w:p>
@@ -399,7 +696,23 @@
           <w:szCs w:val="24"/>
         </w:rPr>
       </w:pPr>
+      <w:r>
+        <w:rPr>
+          <w:rFonts w:ascii="Times New Roman" w:hAnsi="Times New Roman" w:cs="Times New Roman"/>
+          <w:sz w:val="24"/>
+          <w:szCs w:val="24"/>
+        </w:rPr>
+        <w:t xml:space="preserve">  </w:t>
+      </w:r>
       <w:proofErr w:type="spellStart"/>
+      <w:r>
+        <w:rPr>
+          <w:rFonts w:ascii="Times New Roman" w:hAnsi="Times New Roman" w:cs="Times New Roman"/>
+          <w:sz w:val="24"/>
+          <w:szCs w:val="24"/>
+        </w:rPr>
+        <w:t>geom_</w:t>
+      </w:r>
       <w:proofErr w:type="gramStart"/>
       <w:r>
         <w:rPr>
@@ -407,7 +720,7 @@
           <w:sz w:val="24"/>
           <w:szCs w:val="24"/>
         </w:rPr>
-        <w:t>ggplot</w:t>
+        <w:t>density</w:t>
       </w:r>
       <w:proofErr w:type="spellEnd"/>
       <w:r>
@@ -418,6 +731,7 @@
         </w:rPr>
         <w:t>(</w:t>
       </w:r>
+      <w:proofErr w:type="spellStart"/>
       <w:proofErr w:type="gramEnd"/>
       <w:r>
         <w:rPr>
@@ -425,7 +739,16 @@
           <w:sz w:val="24"/>
           <w:szCs w:val="24"/>
         </w:rPr>
-        <w:t xml:space="preserve">data = </w:t>
+        <w:t>aes</w:t>
+      </w:r>
+      <w:proofErr w:type="spellEnd"/>
+      <w:r>
+        <w:rPr>
+          <w:rFonts w:ascii="Times New Roman" w:hAnsi="Times New Roman" w:cs="Times New Roman"/>
+          <w:sz w:val="24"/>
+          <w:szCs w:val="24"/>
+        </w:rPr>
+        <w:t>(</w:t>
       </w:r>
       <w:proofErr w:type="spellStart"/>
       <w:r>
@@ -434,7 +757,7 @@
           <w:sz w:val="24"/>
           <w:szCs w:val="24"/>
         </w:rPr>
-        <w:t>PWHL_Graph</w:t>
+        <w:t>G_Per_GP</w:t>
       </w:r>
       <w:proofErr w:type="spellEnd"/>
       <w:r>
@@ -443,43 +766,7 @@
           <w:sz w:val="24"/>
           <w:szCs w:val="24"/>
         </w:rPr>
-        <w:t xml:space="preserve">, </w:t>
-      </w:r>
-      <w:proofErr w:type="spellStart"/>
-      <w:r>
-        <w:rPr>
-          <w:rFonts w:ascii="Times New Roman" w:hAnsi="Times New Roman" w:cs="Times New Roman"/>
-          <w:sz w:val="24"/>
-          <w:szCs w:val="24"/>
-        </w:rPr>
-        <w:t>aes</w:t>
-      </w:r>
-      <w:proofErr w:type="spellEnd"/>
-      <w:r>
-        <w:rPr>
-          <w:rFonts w:ascii="Times New Roman" w:hAnsi="Times New Roman" w:cs="Times New Roman"/>
-          <w:sz w:val="24"/>
-          <w:szCs w:val="24"/>
-        </w:rPr>
-        <w:t xml:space="preserve">(x = </w:t>
-      </w:r>
-      <w:proofErr w:type="spellStart"/>
-      <w:r>
-        <w:rPr>
-          <w:rFonts w:ascii="Times New Roman" w:hAnsi="Times New Roman" w:cs="Times New Roman"/>
-          <w:sz w:val="24"/>
-          <w:szCs w:val="24"/>
-        </w:rPr>
-        <w:t>Age_Group</w:t>
-      </w:r>
-      <w:proofErr w:type="spellEnd"/>
-      <w:r>
-        <w:rPr>
-          <w:rFonts w:ascii="Times New Roman" w:hAnsi="Times New Roman" w:cs="Times New Roman"/>
-          <w:sz w:val="24"/>
-          <w:szCs w:val="24"/>
-        </w:rPr>
-        <w:t xml:space="preserve">, y = P, color = Pos)) + </w:t>
+        <w:t>, color = Pos, fill = Pos), alpha = 0.25) +</w:t>
       </w:r>
     </w:p>
     <w:p>
@@ -507,7 +794,7 @@
           <w:sz w:val="24"/>
           <w:szCs w:val="24"/>
         </w:rPr>
-        <w:t>geom_</w:t>
+        <w:t>theme_</w:t>
       </w:r>
       <w:proofErr w:type="gramStart"/>
       <w:r>
@@ -516,7 +803,7 @@
           <w:sz w:val="24"/>
           <w:szCs w:val="24"/>
         </w:rPr>
-        <w:t>boxplot</w:t>
+        <w:t>minimal</w:t>
       </w:r>
       <w:proofErr w:type="spellEnd"/>
       <w:r>
@@ -534,7 +821,7 @@
           <w:sz w:val="24"/>
           <w:szCs w:val="24"/>
         </w:rPr>
-        <w:t>) +</w:t>
+        <w:t>)</w:t>
       </w:r>
     </w:p>
     <w:p>
@@ -553,43 +840,7 @@
           <w:sz w:val="24"/>
           <w:szCs w:val="24"/>
         </w:rPr>
-        <w:t xml:space="preserve">  </w:t>
-      </w:r>
-      <w:proofErr w:type="spellStart"/>
-      <w:r>
-        <w:rPr>
-          <w:rFonts w:ascii="Times New Roman" w:hAnsi="Times New Roman" w:cs="Times New Roman"/>
-          <w:sz w:val="24"/>
-          <w:szCs w:val="24"/>
-        </w:rPr>
-        <w:t>coord_</w:t>
-      </w:r>
-      <w:proofErr w:type="gramStart"/>
-      <w:r>
-        <w:rPr>
-          <w:rFonts w:ascii="Times New Roman" w:hAnsi="Times New Roman" w:cs="Times New Roman"/>
-          <w:sz w:val="24"/>
-          <w:szCs w:val="24"/>
-        </w:rPr>
-        <w:t>flip</w:t>
-      </w:r>
-      <w:proofErr w:type="spellEnd"/>
-      <w:r>
-        <w:rPr>
-          <w:rFonts w:ascii="Times New Roman" w:hAnsi="Times New Roman" w:cs="Times New Roman"/>
-          <w:sz w:val="24"/>
-          <w:szCs w:val="24"/>
-        </w:rPr>
-        <w:t>(</w:t>
-      </w:r>
-      <w:proofErr w:type="gramEnd"/>
-      <w:r>
-        <w:rPr>
-          <w:rFonts w:ascii="Times New Roman" w:hAnsi="Times New Roman" w:cs="Times New Roman"/>
-          <w:sz w:val="24"/>
-          <w:szCs w:val="24"/>
-        </w:rPr>
-        <w:t>) +</w:t>
+        <w:t>```</w:t>
       </w:r>
     </w:p>
     <w:p>
@@ -598,122 +849,75 @@
         <w:spacing w:line="240" w:lineRule="auto"/>
         <w:rPr>
           <w:rFonts w:ascii="Times New Roman" w:hAnsi="Times New Roman" w:cs="Times New Roman"/>
-          <w:sz w:val="24"/>
-          <w:szCs w:val="24"/>
-        </w:rPr>
-      </w:pPr>
-      <w:r>
-        <w:rPr>
-          <w:rFonts w:ascii="Times New Roman" w:hAnsi="Times New Roman" w:cs="Times New Roman"/>
-          <w:sz w:val="24"/>
-          <w:szCs w:val="24"/>
-        </w:rPr>
-        <w:t xml:space="preserve">  </w:t>
-      </w:r>
-      <w:proofErr w:type="spellStart"/>
-      <w:r>
-        <w:rPr>
-          <w:rFonts w:ascii="Times New Roman" w:hAnsi="Times New Roman" w:cs="Times New Roman"/>
-          <w:sz w:val="24"/>
-          <w:szCs w:val="24"/>
-        </w:rPr>
-        <w:t>theme_</w:t>
+          <w:color w:val="FF0000"/>
+          <w:sz w:val="24"/>
+          <w:szCs w:val="24"/>
+        </w:rPr>
+      </w:pPr>
+      <w:r>
+        <w:rPr>
+          <w:rFonts w:ascii="Times New Roman" w:hAnsi="Times New Roman" w:cs="Times New Roman"/>
+          <w:color w:val="FF0000"/>
+          <w:sz w:val="24"/>
+          <w:szCs w:val="24"/>
+        </w:rPr>
+        <w:t xml:space="preserve"> + </w:t>
       </w:r>
       <w:proofErr w:type="gramStart"/>
       <w:r>
         <w:rPr>
           <w:rFonts w:ascii="Times New Roman" w:hAnsi="Times New Roman" w:cs="Times New Roman"/>
-          <w:sz w:val="24"/>
-          <w:szCs w:val="24"/>
-        </w:rPr>
-        <w:t>minimal</w:t>
-      </w:r>
-      <w:proofErr w:type="spellEnd"/>
-      <w:r>
-        <w:rPr>
-          <w:rFonts w:ascii="Times New Roman" w:hAnsi="Times New Roman" w:cs="Times New Roman"/>
-          <w:sz w:val="24"/>
-          <w:szCs w:val="24"/>
-        </w:rPr>
-        <w:t>(</w:t>
+          <w:color w:val="FF0000"/>
+          <w:sz w:val="24"/>
+          <w:szCs w:val="24"/>
+        </w:rPr>
+        <w:t>labs(</w:t>
       </w:r>
       <w:proofErr w:type="gramEnd"/>
       <w:r>
         <w:rPr>
           <w:rFonts w:ascii="Times New Roman" w:hAnsi="Times New Roman" w:cs="Times New Roman"/>
-          <w:sz w:val="24"/>
-          <w:szCs w:val="24"/>
-        </w:rPr>
-        <w:t>)</w:t>
-      </w:r>
-    </w:p>
-    <w:p>
-      <w:pPr>
-        <w:pStyle w:val="ListParagraph"/>
-        <w:spacing w:line="240" w:lineRule="auto"/>
-        <w:rPr>
-          <w:rFonts w:ascii="Times New Roman" w:hAnsi="Times New Roman" w:cs="Times New Roman"/>
-          <w:sz w:val="24"/>
-          <w:szCs w:val="24"/>
-        </w:rPr>
-      </w:pPr>
-      <w:r>
-        <w:rPr>
-          <w:rFonts w:ascii="Times New Roman" w:hAnsi="Times New Roman" w:cs="Times New Roman"/>
-          <w:sz w:val="24"/>
-          <w:szCs w:val="24"/>
-        </w:rPr>
-        <w:t>```</w:t>
-      </w:r>
-    </w:p>
-    <w:p>
-      <w:pPr>
-        <w:pStyle w:val="ListParagraph"/>
-        <w:spacing w:line="240" w:lineRule="auto"/>
-        <w:rPr>
-          <w:rFonts w:ascii="Times New Roman" w:hAnsi="Times New Roman" w:cs="Times New Roman"/>
-          <w:color w:val="FF0000"/>
-          <w:sz w:val="24"/>
-          <w:szCs w:val="24"/>
-        </w:rPr>
-      </w:pPr>
-      <w:r>
-        <w:rPr>
-          <w:rFonts w:ascii="Times New Roman" w:hAnsi="Times New Roman" w:cs="Times New Roman"/>
-          <w:color w:val="FF0000"/>
-          <w:sz w:val="24"/>
-          <w:szCs w:val="24"/>
-        </w:rPr>
-        <w:t xml:space="preserve"> </w:t>
-      </w:r>
-      <w:r>
-        <w:rPr>
-          <w:rFonts w:ascii="Times New Roman" w:hAnsi="Times New Roman" w:cs="Times New Roman"/>
-          <w:color w:val="FF0000"/>
-          <w:sz w:val="24"/>
-          <w:szCs w:val="24"/>
-        </w:rPr>
-        <w:t xml:space="preserve">+ </w:t>
-      </w:r>
-      <w:proofErr w:type="gramStart"/>
-      <w:r>
-        <w:rPr>
-          <w:rFonts w:ascii="Times New Roman" w:hAnsi="Times New Roman" w:cs="Times New Roman"/>
-          <w:color w:val="FF0000"/>
-          <w:sz w:val="24"/>
-          <w:szCs w:val="24"/>
-        </w:rPr>
-        <w:t>labs(</w:t>
-      </w:r>
-      <w:proofErr w:type="gramEnd"/>
-      <w:r>
-        <w:rPr>
-          <w:rFonts w:ascii="Times New Roman" w:hAnsi="Times New Roman" w:cs="Times New Roman"/>
-          <w:color w:val="FF0000"/>
-          <w:sz w:val="24"/>
-          <w:szCs w:val="24"/>
-        </w:rPr>
-        <w:t xml:space="preserve">x = "Age Group", y = "Number of Points", title = "Points between different Age Groups and Positions") </w:t>
+          <w:color w:val="FF0000"/>
+          <w:sz w:val="24"/>
+          <w:szCs w:val="24"/>
+        </w:rPr>
+        <w:t>x = "</w:t>
+      </w:r>
+      <w:r>
+        <w:rPr>
+          <w:rFonts w:ascii="Times New Roman" w:hAnsi="Times New Roman" w:cs="Times New Roman"/>
+          <w:color w:val="FF0000"/>
+          <w:sz w:val="24"/>
+          <w:szCs w:val="24"/>
+        </w:rPr>
+        <w:t>Goals Per Games Played</w:t>
+      </w:r>
+      <w:r>
+        <w:rPr>
+          <w:rFonts w:ascii="Times New Roman" w:hAnsi="Times New Roman" w:cs="Times New Roman"/>
+          <w:color w:val="FF0000"/>
+          <w:sz w:val="24"/>
+          <w:szCs w:val="24"/>
+        </w:rPr>
+        <w:t>"</w:t>
+      </w:r>
+      <w:r>
+        <w:rPr>
+          <w:rFonts w:ascii="Times New Roman" w:hAnsi="Times New Roman" w:cs="Times New Roman"/>
+          <w:color w:val="FF0000"/>
+          <w:sz w:val="24"/>
+          <w:szCs w:val="24"/>
+        </w:rPr>
+        <w:t xml:space="preserve">, </w:t>
+      </w:r>
+      <w:r>
+        <w:rPr>
+          <w:rFonts w:ascii="Times New Roman" w:hAnsi="Times New Roman" w:cs="Times New Roman"/>
+          <w:color w:val="FF0000"/>
+          <w:sz w:val="24"/>
+          <w:szCs w:val="24"/>
+        </w:rPr>
+        <w:t xml:space="preserve">title = "Points between different Age Groups and Positions") </w:t>
       </w:r>
     </w:p>
     <w:p>
@@ -835,7 +1039,31 @@
           <w:sz w:val="24"/>
           <w:szCs w:val="24"/>
         </w:rPr>
-        <w:t xml:space="preserve">the Guard position’s curve </w:t>
+        <w:t>the G</w:t>
+      </w:r>
+      <w:r>
+        <w:rPr>
+          <w:rFonts w:ascii="Times New Roman" w:hAnsi="Times New Roman" w:cs="Times New Roman"/>
+          <w:sz w:val="24"/>
+          <w:szCs w:val="24"/>
+        </w:rPr>
+        <w:t>oalie</w:t>
+      </w:r>
+      <w:r>
+        <w:rPr>
+          <w:rFonts w:ascii="Times New Roman" w:hAnsi="Times New Roman" w:cs="Times New Roman"/>
+          <w:sz w:val="24"/>
+          <w:szCs w:val="24"/>
+        </w:rPr>
+        <w:t>’s</w:t>
+      </w:r>
+      <w:r>
+        <w:rPr>
+          <w:rFonts w:ascii="Times New Roman" w:hAnsi="Times New Roman" w:cs="Times New Roman"/>
+          <w:sz w:val="24"/>
+          <w:szCs w:val="24"/>
+        </w:rPr>
+        <w:t xml:space="preserve"> curve </w:t>
       </w:r>
       <w:r>
         <w:rPr>
@@ -891,7 +1119,25 @@
           <w:sz w:val="24"/>
           <w:szCs w:val="24"/>
         </w:rPr>
-        <w:t xml:space="preserve">for Guards </w:t>
+        <w:t>for G</w:t>
+      </w:r>
+      <w:r>
+        <w:rPr>
+          <w:rFonts w:ascii="Times New Roman" w:hAnsi="Times New Roman" w:cs="Times New Roman"/>
+          <w:color w:val="FF0000"/>
+          <w:sz w:val="24"/>
+          <w:szCs w:val="24"/>
+        </w:rPr>
+        <w:t>oalies</w:t>
+      </w:r>
+      <w:r>
+        <w:rPr>
+          <w:rFonts w:ascii="Times New Roman" w:hAnsi="Times New Roman" w:cs="Times New Roman"/>
+          <w:color w:val="FF0000"/>
+          <w:sz w:val="24"/>
+          <w:szCs w:val="24"/>
+        </w:rPr>
+        <w:t xml:space="preserve"> </w:t>
       </w:r>
       <w:r>
         <w:rPr>
@@ -981,7 +1227,17 @@
           <w:sz w:val="24"/>
           <w:szCs w:val="24"/>
         </w:rPr>
-        <w:t>for the defense position has a steep, bell-shaped curve and is skewed right</w:t>
+        <w:t xml:space="preserve">for the defense </w:t>
+      </w:r>
+      <w:r>
+        <w:rPr>
+          <w:rFonts w:ascii="Times New Roman" w:hAnsi="Times New Roman" w:cs="Times New Roman"/>
+          <w:color w:val="FF0000"/>
+          <w:sz w:val="24"/>
+          <w:szCs w:val="24"/>
+        </w:rPr>
+        <w:lastRenderedPageBreak/>
+        <w:t>position has a steep, bell-shaped curve and is skewed right</w:t>
       </w:r>
       <w:r>
         <w:rPr>
@@ -1026,7 +1282,25 @@
           <w:sz w:val="24"/>
           <w:szCs w:val="24"/>
         </w:rPr>
-        <w:t xml:space="preserve"> distribution is less steep </w:t>
+        <w:t xml:space="preserve"> distribution is</w:t>
+      </w:r>
+      <w:r>
+        <w:rPr>
+          <w:rFonts w:ascii="Times New Roman" w:hAnsi="Times New Roman" w:cs="Times New Roman"/>
+          <w:color w:val="FF0000"/>
+          <w:sz w:val="24"/>
+          <w:szCs w:val="24"/>
+        </w:rPr>
+        <w:t xml:space="preserve"> bell-shaped and</w:t>
+      </w:r>
+      <w:r>
+        <w:rPr>
+          <w:rFonts w:ascii="Times New Roman" w:hAnsi="Times New Roman" w:cs="Times New Roman"/>
+          <w:color w:val="FF0000"/>
+          <w:sz w:val="24"/>
+          <w:szCs w:val="24"/>
+        </w:rPr>
+        <w:t xml:space="preserve"> less steep </w:t>
       </w:r>
       <w:r>
         <w:rPr>
@@ -1067,7 +1341,31 @@
           <w:sz w:val="24"/>
           <w:szCs w:val="24"/>
         </w:rPr>
-        <w:t>First create three different age groups Youngest (22-25), Middle (26-30), and Oldest (31-36). Then, create side-by-side boxplots that display the range of points for each group. Make sure to add a theme, flip the axis, and change the x and y axis labels.</w:t>
+        <w:t xml:space="preserve">First create three different age groups Youngest (22-25), Middle (26-30), and Oldest (31-36). Then, create side-by-side boxplots that display the range of points for each group. </w:t>
+      </w:r>
+      <w:r>
+        <w:rPr>
+          <w:rFonts w:ascii="Times New Roman" w:hAnsi="Times New Roman" w:cs="Times New Roman"/>
+          <w:sz w:val="24"/>
+          <w:szCs w:val="24"/>
+        </w:rPr>
+        <w:t xml:space="preserve">Only include </w:t>
+      </w:r>
+      <w:r>
+        <w:rPr>
+          <w:rFonts w:ascii="Times New Roman" w:hAnsi="Times New Roman" w:cs="Times New Roman"/>
+          <w:sz w:val="24"/>
+          <w:szCs w:val="24"/>
+        </w:rPr>
+        <w:t xml:space="preserve">Forward and Defense positions. </w:t>
+      </w:r>
+      <w:r>
+        <w:rPr>
+          <w:rFonts w:ascii="Times New Roman" w:hAnsi="Times New Roman" w:cs="Times New Roman"/>
+          <w:sz w:val="24"/>
+          <w:szCs w:val="24"/>
+        </w:rPr>
+        <w:t>Make sure to add a theme, flip the axis, and change the x and y axis labels.</w:t>
       </w:r>
       <w:r>
         <w:rPr>
@@ -1084,13 +1382,15 @@
         <w:spacing w:line="240" w:lineRule="auto"/>
         <w:rPr>
           <w:rFonts w:ascii="Times New Roman" w:hAnsi="Times New Roman" w:cs="Times New Roman"/>
-          <w:sz w:val="24"/>
-          <w:szCs w:val="24"/>
-        </w:rPr>
-      </w:pPr>
-      <w:r>
-        <w:rPr>
-          <w:rFonts w:ascii="Times New Roman" w:hAnsi="Times New Roman" w:cs="Times New Roman"/>
+          <w:color w:val="FF0000"/>
+          <w:sz w:val="24"/>
+          <w:szCs w:val="24"/>
+        </w:rPr>
+      </w:pPr>
+      <w:r>
+        <w:rPr>
+          <w:rFonts w:ascii="Times New Roman" w:hAnsi="Times New Roman" w:cs="Times New Roman"/>
+          <w:color w:val="FF0000"/>
           <w:sz w:val="24"/>
           <w:szCs w:val="24"/>
         </w:rPr>
@@ -1103,6 +1403,7 @@
         <w:spacing w:line="240" w:lineRule="auto"/>
         <w:rPr>
           <w:rFonts w:ascii="Times New Roman" w:hAnsi="Times New Roman" w:cs="Times New Roman"/>
+          <w:color w:val="FF0000"/>
           <w:sz w:val="24"/>
           <w:szCs w:val="24"/>
         </w:rPr>
@@ -1111,6 +1412,7 @@
       <w:r>
         <w:rPr>
           <w:rFonts w:ascii="Times New Roman" w:hAnsi="Times New Roman" w:cs="Times New Roman"/>
+          <w:color w:val="FF0000"/>
           <w:sz w:val="24"/>
           <w:szCs w:val="24"/>
         </w:rPr>
@@ -1120,6 +1422,7 @@
       <w:r>
         <w:rPr>
           <w:rFonts w:ascii="Times New Roman" w:hAnsi="Times New Roman" w:cs="Times New Roman"/>
+          <w:color w:val="FF0000"/>
           <w:sz w:val="24"/>
           <w:szCs w:val="24"/>
         </w:rPr>
@@ -1129,6 +1432,7 @@
       <w:r>
         <w:rPr>
           <w:rFonts w:ascii="Times New Roman" w:hAnsi="Times New Roman" w:cs="Times New Roman"/>
+          <w:color w:val="FF0000"/>
           <w:sz w:val="24"/>
           <w:szCs w:val="24"/>
         </w:rPr>
@@ -1138,6 +1442,7 @@
       <w:r>
         <w:rPr>
           <w:rFonts w:ascii="Times New Roman" w:hAnsi="Times New Roman" w:cs="Times New Roman"/>
+          <w:color w:val="FF0000"/>
           <w:sz w:val="24"/>
           <w:szCs w:val="24"/>
         </w:rPr>
@@ -1150,13 +1455,15 @@
         <w:spacing w:line="240" w:lineRule="auto"/>
         <w:rPr>
           <w:rFonts w:ascii="Times New Roman" w:hAnsi="Times New Roman" w:cs="Times New Roman"/>
-          <w:sz w:val="24"/>
-          <w:szCs w:val="24"/>
-        </w:rPr>
-      </w:pPr>
-      <w:r>
-        <w:rPr>
-          <w:rFonts w:ascii="Times New Roman" w:hAnsi="Times New Roman" w:cs="Times New Roman"/>
+          <w:color w:val="FF0000"/>
+          <w:sz w:val="24"/>
+          <w:szCs w:val="24"/>
+        </w:rPr>
+      </w:pPr>
+      <w:r>
+        <w:rPr>
+          <w:rFonts w:ascii="Times New Roman" w:hAnsi="Times New Roman" w:cs="Times New Roman"/>
+          <w:color w:val="FF0000"/>
           <w:sz w:val="24"/>
           <w:szCs w:val="24"/>
         </w:rPr>
@@ -1166,6 +1473,7 @@
       <w:r>
         <w:rPr>
           <w:rFonts w:ascii="Times New Roman" w:hAnsi="Times New Roman" w:cs="Times New Roman"/>
+          <w:color w:val="FF0000"/>
           <w:sz w:val="24"/>
           <w:szCs w:val="24"/>
         </w:rPr>
@@ -1176,6 +1484,7 @@
       <w:r>
         <w:rPr>
           <w:rFonts w:ascii="Times New Roman" w:hAnsi="Times New Roman" w:cs="Times New Roman"/>
+          <w:color w:val="FF0000"/>
           <w:sz w:val="24"/>
           <w:szCs w:val="24"/>
         </w:rPr>
@@ -1185,6 +1494,7 @@
       <w:r>
         <w:rPr>
           <w:rFonts w:ascii="Times New Roman" w:hAnsi="Times New Roman" w:cs="Times New Roman"/>
+          <w:color w:val="FF0000"/>
           <w:sz w:val="24"/>
           <w:szCs w:val="24"/>
         </w:rPr>
@@ -1194,6 +1504,7 @@
       <w:r>
         <w:rPr>
           <w:rFonts w:ascii="Times New Roman" w:hAnsi="Times New Roman" w:cs="Times New Roman"/>
+          <w:color w:val="FF0000"/>
           <w:sz w:val="24"/>
           <w:szCs w:val="24"/>
         </w:rPr>
@@ -1203,6 +1514,7 @@
       <w:r>
         <w:rPr>
           <w:rFonts w:ascii="Times New Roman" w:hAnsi="Times New Roman" w:cs="Times New Roman"/>
+          <w:color w:val="FF0000"/>
           <w:sz w:val="24"/>
           <w:szCs w:val="24"/>
         </w:rPr>
@@ -1215,13 +1527,15 @@
         <w:spacing w:line="240" w:lineRule="auto"/>
         <w:rPr>
           <w:rFonts w:ascii="Times New Roman" w:hAnsi="Times New Roman" w:cs="Times New Roman"/>
-          <w:sz w:val="24"/>
-          <w:szCs w:val="24"/>
-        </w:rPr>
-      </w:pPr>
-      <w:r>
-        <w:rPr>
-          <w:rFonts w:ascii="Times New Roman" w:hAnsi="Times New Roman" w:cs="Times New Roman"/>
+          <w:color w:val="FF0000"/>
+          <w:sz w:val="24"/>
+          <w:szCs w:val="24"/>
+        </w:rPr>
+      </w:pPr>
+      <w:r>
+        <w:rPr>
+          <w:rFonts w:ascii="Times New Roman" w:hAnsi="Times New Roman" w:cs="Times New Roman"/>
+          <w:color w:val="FF0000"/>
           <w:sz w:val="24"/>
           <w:szCs w:val="24"/>
         </w:rPr>
@@ -1234,23 +1548,25 @@
         <w:spacing w:line="240" w:lineRule="auto"/>
         <w:rPr>
           <w:rFonts w:ascii="Times New Roman" w:hAnsi="Times New Roman" w:cs="Times New Roman"/>
-          <w:sz w:val="24"/>
-          <w:szCs w:val="24"/>
-        </w:rPr>
-      </w:pPr>
-      <w:r>
-        <w:rPr>
-          <w:rFonts w:ascii="Times New Roman" w:hAnsi="Times New Roman" w:cs="Times New Roman"/>
-          <w:sz w:val="24"/>
-          <w:szCs w:val="24"/>
-        </w:rPr>
-        <w:lastRenderedPageBreak/>
+          <w:color w:val="FF0000"/>
+          <w:sz w:val="24"/>
+          <w:szCs w:val="24"/>
+        </w:rPr>
+      </w:pPr>
+      <w:r>
+        <w:rPr>
+          <w:rFonts w:ascii="Times New Roman" w:hAnsi="Times New Roman" w:cs="Times New Roman"/>
+          <w:color w:val="FF0000"/>
+          <w:sz w:val="24"/>
+          <w:szCs w:val="24"/>
+        </w:rPr>
         <w:t xml:space="preserve">    Age &gt;= 27 &amp; Age &lt;= </w:t>
       </w:r>
       <w:proofErr w:type="gramStart"/>
       <w:r>
         <w:rPr>
           <w:rFonts w:ascii="Times New Roman" w:hAnsi="Times New Roman" w:cs="Times New Roman"/>
+          <w:color w:val="FF0000"/>
           <w:sz w:val="24"/>
           <w:szCs w:val="24"/>
         </w:rPr>
@@ -1260,6 +1576,7 @@
       <w:r>
         <w:rPr>
           <w:rFonts w:ascii="Times New Roman" w:hAnsi="Times New Roman" w:cs="Times New Roman"/>
+          <w:color w:val="FF0000"/>
           <w:sz w:val="24"/>
           <w:szCs w:val="24"/>
         </w:rPr>
@@ -1272,13 +1589,15 @@
         <w:spacing w:line="240" w:lineRule="auto"/>
         <w:rPr>
           <w:rFonts w:ascii="Times New Roman" w:hAnsi="Times New Roman" w:cs="Times New Roman"/>
-          <w:sz w:val="24"/>
-          <w:szCs w:val="24"/>
-        </w:rPr>
-      </w:pPr>
-      <w:r>
-        <w:rPr>
-          <w:rFonts w:ascii="Times New Roman" w:hAnsi="Times New Roman" w:cs="Times New Roman"/>
+          <w:color w:val="FF0000"/>
+          <w:sz w:val="24"/>
+          <w:szCs w:val="24"/>
+        </w:rPr>
+      </w:pPr>
+      <w:r>
+        <w:rPr>
+          <w:rFonts w:ascii="Times New Roman" w:hAnsi="Times New Roman" w:cs="Times New Roman"/>
+          <w:color w:val="FF0000"/>
           <w:sz w:val="24"/>
           <w:szCs w:val="24"/>
         </w:rPr>
@@ -1291,13 +1610,15 @@
         <w:spacing w:line="240" w:lineRule="auto"/>
         <w:rPr>
           <w:rFonts w:ascii="Times New Roman" w:hAnsi="Times New Roman" w:cs="Times New Roman"/>
-          <w:sz w:val="24"/>
-          <w:szCs w:val="24"/>
-        </w:rPr>
-      </w:pPr>
-      <w:r>
-        <w:rPr>
-          <w:rFonts w:ascii="Times New Roman" w:hAnsi="Times New Roman" w:cs="Times New Roman"/>
+          <w:color w:val="FF0000"/>
+          <w:sz w:val="24"/>
+          <w:szCs w:val="24"/>
+        </w:rPr>
+      </w:pPr>
+      <w:r>
+        <w:rPr>
+          <w:rFonts w:ascii="Times New Roman" w:hAnsi="Times New Roman" w:cs="Times New Roman"/>
+          <w:color w:val="FF0000"/>
           <w:sz w:val="24"/>
           <w:szCs w:val="24"/>
         </w:rPr>
@@ -1310,13 +1631,15 @@
         <w:spacing w:line="240" w:lineRule="auto"/>
         <w:rPr>
           <w:rFonts w:ascii="Times New Roman" w:hAnsi="Times New Roman" w:cs="Times New Roman"/>
-          <w:sz w:val="24"/>
-          <w:szCs w:val="24"/>
-        </w:rPr>
-      </w:pPr>
-      <w:r>
-        <w:rPr>
-          <w:rFonts w:ascii="Times New Roman" w:hAnsi="Times New Roman" w:cs="Times New Roman"/>
+          <w:color w:val="FF0000"/>
+          <w:sz w:val="24"/>
+          <w:szCs w:val="24"/>
+        </w:rPr>
+      </w:pPr>
+      <w:r>
+        <w:rPr>
+          <w:rFonts w:ascii="Times New Roman" w:hAnsi="Times New Roman" w:cs="Times New Roman"/>
+          <w:color w:val="FF0000"/>
           <w:sz w:val="24"/>
           <w:szCs w:val="24"/>
         </w:rPr>
@@ -1326,6 +1649,7 @@
       <w:r>
         <w:rPr>
           <w:rFonts w:ascii="Times New Roman" w:hAnsi="Times New Roman" w:cs="Times New Roman"/>
+          <w:color w:val="FF0000"/>
           <w:sz w:val="24"/>
           <w:szCs w:val="24"/>
         </w:rPr>
@@ -1335,6 +1659,7 @@
       <w:r>
         <w:rPr>
           <w:rFonts w:ascii="Times New Roman" w:hAnsi="Times New Roman" w:cs="Times New Roman"/>
+          <w:color w:val="FF0000"/>
           <w:sz w:val="24"/>
           <w:szCs w:val="24"/>
         </w:rPr>
@@ -1347,6 +1672,7 @@
         <w:spacing w:line="240" w:lineRule="auto"/>
         <w:rPr>
           <w:rFonts w:ascii="Times New Roman" w:hAnsi="Times New Roman" w:cs="Times New Roman"/>
+          <w:color w:val="FF0000"/>
           <w:sz w:val="24"/>
           <w:szCs w:val="24"/>
         </w:rPr>
@@ -1355,6 +1681,7 @@
       <w:r>
         <w:rPr>
           <w:rFonts w:ascii="Times New Roman" w:hAnsi="Times New Roman" w:cs="Times New Roman"/>
+          <w:color w:val="FF0000"/>
           <w:sz w:val="24"/>
           <w:szCs w:val="24"/>
         </w:rPr>
@@ -1364,6 +1691,7 @@
       <w:r>
         <w:rPr>
           <w:rFonts w:ascii="Times New Roman" w:hAnsi="Times New Roman" w:cs="Times New Roman"/>
+          <w:color w:val="FF0000"/>
           <w:sz w:val="24"/>
           <w:szCs w:val="24"/>
         </w:rPr>
@@ -1373,6 +1701,7 @@
       <w:r>
         <w:rPr>
           <w:rFonts w:ascii="Times New Roman" w:hAnsi="Times New Roman" w:cs="Times New Roman"/>
+          <w:color w:val="FF0000"/>
           <w:sz w:val="24"/>
           <w:szCs w:val="24"/>
         </w:rPr>
@@ -1382,6 +1711,7 @@
       <w:r>
         <w:rPr>
           <w:rFonts w:ascii="Times New Roman" w:hAnsi="Times New Roman" w:cs="Times New Roman"/>
+          <w:color w:val="FF0000"/>
           <w:sz w:val="24"/>
           <w:szCs w:val="24"/>
         </w:rPr>
@@ -1394,13 +1724,15 @@
         <w:spacing w:line="240" w:lineRule="auto"/>
         <w:rPr>
           <w:rFonts w:ascii="Times New Roman" w:hAnsi="Times New Roman" w:cs="Times New Roman"/>
-          <w:sz w:val="24"/>
-          <w:szCs w:val="24"/>
-        </w:rPr>
-      </w:pPr>
-      <w:r>
-        <w:rPr>
-          <w:rFonts w:ascii="Times New Roman" w:hAnsi="Times New Roman" w:cs="Times New Roman"/>
+          <w:color w:val="FF0000"/>
+          <w:sz w:val="24"/>
+          <w:szCs w:val="24"/>
+        </w:rPr>
+      </w:pPr>
+      <w:r>
+        <w:rPr>
+          <w:rFonts w:ascii="Times New Roman" w:hAnsi="Times New Roman" w:cs="Times New Roman"/>
+          <w:color w:val="FF0000"/>
           <w:sz w:val="24"/>
           <w:szCs w:val="24"/>
         </w:rPr>
@@ -1410,6 +1742,7 @@
       <w:r>
         <w:rPr>
           <w:rFonts w:ascii="Times New Roman" w:hAnsi="Times New Roman" w:cs="Times New Roman"/>
+          <w:color w:val="FF0000"/>
           <w:sz w:val="24"/>
           <w:szCs w:val="24"/>
         </w:rPr>
@@ -1420,6 +1753,7 @@
       <w:r>
         <w:rPr>
           <w:rFonts w:ascii="Times New Roman" w:hAnsi="Times New Roman" w:cs="Times New Roman"/>
+          <w:color w:val="FF0000"/>
           <w:sz w:val="24"/>
           <w:szCs w:val="24"/>
         </w:rPr>
@@ -1429,6 +1763,7 @@
       <w:r>
         <w:rPr>
           <w:rFonts w:ascii="Times New Roman" w:hAnsi="Times New Roman" w:cs="Times New Roman"/>
+          <w:color w:val="FF0000"/>
           <w:sz w:val="24"/>
           <w:szCs w:val="24"/>
         </w:rPr>
@@ -1438,6 +1773,7 @@
       <w:r>
         <w:rPr>
           <w:rFonts w:ascii="Times New Roman" w:hAnsi="Times New Roman" w:cs="Times New Roman"/>
+          <w:color w:val="FF0000"/>
           <w:sz w:val="24"/>
           <w:szCs w:val="24"/>
         </w:rPr>
@@ -1447,6 +1783,7 @@
       <w:r>
         <w:rPr>
           <w:rFonts w:ascii="Times New Roman" w:hAnsi="Times New Roman" w:cs="Times New Roman"/>
+          <w:color w:val="FF0000"/>
           <w:sz w:val="24"/>
           <w:szCs w:val="24"/>
         </w:rPr>
@@ -1459,13 +1796,15 @@
         <w:spacing w:line="240" w:lineRule="auto"/>
         <w:rPr>
           <w:rFonts w:ascii="Times New Roman" w:hAnsi="Times New Roman" w:cs="Times New Roman"/>
-          <w:sz w:val="24"/>
-          <w:szCs w:val="24"/>
-        </w:rPr>
-      </w:pPr>
-      <w:r>
-        <w:rPr>
-          <w:rFonts w:ascii="Times New Roman" w:hAnsi="Times New Roman" w:cs="Times New Roman"/>
+          <w:color w:val="FF0000"/>
+          <w:sz w:val="24"/>
+          <w:szCs w:val="24"/>
+        </w:rPr>
+      </w:pPr>
+      <w:r>
+        <w:rPr>
+          <w:rFonts w:ascii="Times New Roman" w:hAnsi="Times New Roman" w:cs="Times New Roman"/>
+          <w:color w:val="FF0000"/>
           <w:sz w:val="24"/>
           <w:szCs w:val="24"/>
         </w:rPr>
@@ -1478,6 +1817,7 @@
         <w:spacing w:line="240" w:lineRule="auto"/>
         <w:rPr>
           <w:rFonts w:ascii="Times New Roman" w:hAnsi="Times New Roman" w:cs="Times New Roman"/>
+          <w:color w:val="FF0000"/>
           <w:sz w:val="24"/>
           <w:szCs w:val="24"/>
         </w:rPr>
@@ -1489,13 +1829,15 @@
         <w:spacing w:line="240" w:lineRule="auto"/>
         <w:rPr>
           <w:rFonts w:ascii="Times New Roman" w:hAnsi="Times New Roman" w:cs="Times New Roman"/>
-          <w:sz w:val="24"/>
-          <w:szCs w:val="24"/>
-        </w:rPr>
-      </w:pPr>
-      <w:r>
-        <w:rPr>
-          <w:rFonts w:ascii="Times New Roman" w:hAnsi="Times New Roman" w:cs="Times New Roman"/>
+          <w:color w:val="FF0000"/>
+          <w:sz w:val="24"/>
+          <w:szCs w:val="24"/>
+        </w:rPr>
+      </w:pPr>
+      <w:r>
+        <w:rPr>
+          <w:rFonts w:ascii="Times New Roman" w:hAnsi="Times New Roman" w:cs="Times New Roman"/>
+          <w:color w:val="FF0000"/>
           <w:sz w:val="24"/>
           <w:szCs w:val="24"/>
         </w:rPr>
@@ -1508,6 +1850,7 @@
         <w:spacing w:line="240" w:lineRule="auto"/>
         <w:rPr>
           <w:rFonts w:ascii="Times New Roman" w:hAnsi="Times New Roman" w:cs="Times New Roman"/>
+          <w:color w:val="FF0000"/>
           <w:sz w:val="24"/>
           <w:szCs w:val="24"/>
         </w:rPr>
@@ -1517,6 +1860,7 @@
       <w:r>
         <w:rPr>
           <w:rFonts w:ascii="Times New Roman" w:hAnsi="Times New Roman" w:cs="Times New Roman"/>
+          <w:color w:val="FF0000"/>
           <w:sz w:val="24"/>
           <w:szCs w:val="24"/>
         </w:rPr>
@@ -1526,6 +1870,7 @@
       <w:r>
         <w:rPr>
           <w:rFonts w:ascii="Times New Roman" w:hAnsi="Times New Roman" w:cs="Times New Roman"/>
+          <w:color w:val="FF0000"/>
           <w:sz w:val="24"/>
           <w:szCs w:val="24"/>
         </w:rPr>
@@ -1535,6 +1880,7 @@
       <w:r>
         <w:rPr>
           <w:rFonts w:ascii="Times New Roman" w:hAnsi="Times New Roman" w:cs="Times New Roman"/>
+          <w:color w:val="FF0000"/>
           <w:sz w:val="24"/>
           <w:szCs w:val="24"/>
         </w:rPr>
@@ -1544,6 +1890,7 @@
       <w:r>
         <w:rPr>
           <w:rFonts w:ascii="Times New Roman" w:hAnsi="Times New Roman" w:cs="Times New Roman"/>
+          <w:color w:val="FF0000"/>
           <w:sz w:val="24"/>
           <w:szCs w:val="24"/>
         </w:rPr>
@@ -1553,6 +1900,7 @@
       <w:r>
         <w:rPr>
           <w:rFonts w:ascii="Times New Roman" w:hAnsi="Times New Roman" w:cs="Times New Roman"/>
+          <w:color w:val="FF0000"/>
           <w:sz w:val="24"/>
           <w:szCs w:val="24"/>
         </w:rPr>
@@ -1562,6 +1910,7 @@
       <w:r>
         <w:rPr>
           <w:rFonts w:ascii="Times New Roman" w:hAnsi="Times New Roman" w:cs="Times New Roman"/>
+          <w:color w:val="FF0000"/>
           <w:sz w:val="24"/>
           <w:szCs w:val="24"/>
         </w:rPr>
@@ -1571,6 +1920,7 @@
       <w:r>
         <w:rPr>
           <w:rFonts w:ascii="Times New Roman" w:hAnsi="Times New Roman" w:cs="Times New Roman"/>
+          <w:color w:val="FF0000"/>
           <w:sz w:val="24"/>
           <w:szCs w:val="24"/>
         </w:rPr>
@@ -1580,6 +1930,7 @@
       <w:r>
         <w:rPr>
           <w:rFonts w:ascii="Times New Roman" w:hAnsi="Times New Roman" w:cs="Times New Roman"/>
+          <w:color w:val="FF0000"/>
           <w:sz w:val="24"/>
           <w:szCs w:val="24"/>
         </w:rPr>
@@ -1589,6 +1940,7 @@
       <w:r>
         <w:rPr>
           <w:rFonts w:ascii="Times New Roman" w:hAnsi="Times New Roman" w:cs="Times New Roman"/>
+          <w:color w:val="FF0000"/>
           <w:sz w:val="24"/>
           <w:szCs w:val="24"/>
         </w:rPr>
@@ -1601,13 +1953,15 @@
         <w:spacing w:line="240" w:lineRule="auto"/>
         <w:rPr>
           <w:rFonts w:ascii="Times New Roman" w:hAnsi="Times New Roman" w:cs="Times New Roman"/>
-          <w:sz w:val="24"/>
-          <w:szCs w:val="24"/>
-        </w:rPr>
-      </w:pPr>
-      <w:r>
-        <w:rPr>
-          <w:rFonts w:ascii="Times New Roman" w:hAnsi="Times New Roman" w:cs="Times New Roman"/>
+          <w:color w:val="FF0000"/>
+          <w:sz w:val="24"/>
+          <w:szCs w:val="24"/>
+        </w:rPr>
+      </w:pPr>
+      <w:r>
+        <w:rPr>
+          <w:rFonts w:ascii="Times New Roman" w:hAnsi="Times New Roman" w:cs="Times New Roman"/>
+          <w:color w:val="FF0000"/>
           <w:sz w:val="24"/>
           <w:szCs w:val="24"/>
         </w:rPr>
@@ -1617,6 +1971,7 @@
       <w:r>
         <w:rPr>
           <w:rFonts w:ascii="Times New Roman" w:hAnsi="Times New Roman" w:cs="Times New Roman"/>
+          <w:color w:val="FF0000"/>
           <w:sz w:val="24"/>
           <w:szCs w:val="24"/>
         </w:rPr>
@@ -1626,6 +1981,7 @@
       <w:r>
         <w:rPr>
           <w:rFonts w:ascii="Times New Roman" w:hAnsi="Times New Roman" w:cs="Times New Roman"/>
+          <w:color w:val="FF0000"/>
           <w:sz w:val="24"/>
           <w:szCs w:val="24"/>
         </w:rPr>
@@ -1635,6 +1991,7 @@
       <w:r>
         <w:rPr>
           <w:rFonts w:ascii="Times New Roman" w:hAnsi="Times New Roman" w:cs="Times New Roman"/>
+          <w:color w:val="FF0000"/>
           <w:sz w:val="24"/>
           <w:szCs w:val="24"/>
         </w:rPr>
@@ -1644,6 +2001,7 @@
       <w:r>
         <w:rPr>
           <w:rFonts w:ascii="Times New Roman" w:hAnsi="Times New Roman" w:cs="Times New Roman"/>
+          <w:color w:val="FF0000"/>
           <w:sz w:val="24"/>
           <w:szCs w:val="24"/>
         </w:rPr>
@@ -1656,13 +2014,15 @@
         <w:spacing w:line="240" w:lineRule="auto"/>
         <w:rPr>
           <w:rFonts w:ascii="Times New Roman" w:hAnsi="Times New Roman" w:cs="Times New Roman"/>
-          <w:sz w:val="24"/>
-          <w:szCs w:val="24"/>
-        </w:rPr>
-      </w:pPr>
-      <w:r>
-        <w:rPr>
-          <w:rFonts w:ascii="Times New Roman" w:hAnsi="Times New Roman" w:cs="Times New Roman"/>
+          <w:color w:val="FF0000"/>
+          <w:sz w:val="24"/>
+          <w:szCs w:val="24"/>
+        </w:rPr>
+      </w:pPr>
+      <w:r>
+        <w:rPr>
+          <w:rFonts w:ascii="Times New Roman" w:hAnsi="Times New Roman" w:cs="Times New Roman"/>
+          <w:color w:val="FF0000"/>
           <w:sz w:val="24"/>
           <w:szCs w:val="24"/>
         </w:rPr>
@@ -1672,6 +2032,7 @@
       <w:r>
         <w:rPr>
           <w:rFonts w:ascii="Times New Roman" w:hAnsi="Times New Roman" w:cs="Times New Roman"/>
+          <w:color w:val="FF0000"/>
           <w:sz w:val="24"/>
           <w:szCs w:val="24"/>
         </w:rPr>
@@ -1681,6 +2042,7 @@
       <w:r>
         <w:rPr>
           <w:rFonts w:ascii="Times New Roman" w:hAnsi="Times New Roman" w:cs="Times New Roman"/>
+          <w:color w:val="FF0000"/>
           <w:sz w:val="24"/>
           <w:szCs w:val="24"/>
         </w:rPr>
@@ -1690,6 +2052,7 @@
       <w:r>
         <w:rPr>
           <w:rFonts w:ascii="Times New Roman" w:hAnsi="Times New Roman" w:cs="Times New Roman"/>
+          <w:color w:val="FF0000"/>
           <w:sz w:val="24"/>
           <w:szCs w:val="24"/>
         </w:rPr>
@@ -1699,6 +2062,7 @@
       <w:r>
         <w:rPr>
           <w:rFonts w:ascii="Times New Roman" w:hAnsi="Times New Roman" w:cs="Times New Roman"/>
+          <w:color w:val="FF0000"/>
           <w:sz w:val="24"/>
           <w:szCs w:val="24"/>
         </w:rPr>
@@ -1711,13 +2075,15 @@
         <w:spacing w:line="240" w:lineRule="auto"/>
         <w:rPr>
           <w:rFonts w:ascii="Times New Roman" w:hAnsi="Times New Roman" w:cs="Times New Roman"/>
-          <w:sz w:val="24"/>
-          <w:szCs w:val="24"/>
-        </w:rPr>
-      </w:pPr>
-      <w:r>
-        <w:rPr>
-          <w:rFonts w:ascii="Times New Roman" w:hAnsi="Times New Roman" w:cs="Times New Roman"/>
+          <w:color w:val="FF0000"/>
+          <w:sz w:val="24"/>
+          <w:szCs w:val="24"/>
+        </w:rPr>
+      </w:pPr>
+      <w:r>
+        <w:rPr>
+          <w:rFonts w:ascii="Times New Roman" w:hAnsi="Times New Roman" w:cs="Times New Roman"/>
+          <w:color w:val="FF0000"/>
           <w:sz w:val="24"/>
           <w:szCs w:val="24"/>
         </w:rPr>
@@ -1727,6 +2093,7 @@
       <w:r>
         <w:rPr>
           <w:rFonts w:ascii="Times New Roman" w:hAnsi="Times New Roman" w:cs="Times New Roman"/>
+          <w:color w:val="FF0000"/>
           <w:sz w:val="24"/>
           <w:szCs w:val="24"/>
         </w:rPr>
@@ -1736,6 +2103,7 @@
       <w:r>
         <w:rPr>
           <w:rFonts w:ascii="Times New Roman" w:hAnsi="Times New Roman" w:cs="Times New Roman"/>
+          <w:color w:val="FF0000"/>
           <w:sz w:val="24"/>
           <w:szCs w:val="24"/>
         </w:rPr>
@@ -1748,13 +2116,15 @@
         <w:spacing w:line="240" w:lineRule="auto"/>
         <w:rPr>
           <w:rFonts w:ascii="Times New Roman" w:hAnsi="Times New Roman" w:cs="Times New Roman"/>
-          <w:sz w:val="24"/>
-          <w:szCs w:val="24"/>
-        </w:rPr>
-      </w:pPr>
-      <w:r>
-        <w:rPr>
-          <w:rFonts w:ascii="Times New Roman" w:hAnsi="Times New Roman" w:cs="Times New Roman"/>
+          <w:color w:val="FF0000"/>
+          <w:sz w:val="24"/>
+          <w:szCs w:val="24"/>
+        </w:rPr>
+      </w:pPr>
+      <w:r>
+        <w:rPr>
+          <w:rFonts w:ascii="Times New Roman" w:hAnsi="Times New Roman" w:cs="Times New Roman"/>
+          <w:color w:val="FF0000"/>
           <w:sz w:val="24"/>
           <w:szCs w:val="24"/>
         </w:rPr>
@@ -1764,6 +2134,7 @@
       <w:r>
         <w:rPr>
           <w:rFonts w:ascii="Times New Roman" w:hAnsi="Times New Roman" w:cs="Times New Roman"/>
+          <w:color w:val="FF0000"/>
           <w:sz w:val="24"/>
           <w:szCs w:val="24"/>
         </w:rPr>
@@ -1773,6 +2144,7 @@
       <w:r>
         <w:rPr>
           <w:rFonts w:ascii="Times New Roman" w:hAnsi="Times New Roman" w:cs="Times New Roman"/>
+          <w:color w:val="FF0000"/>
           <w:sz w:val="24"/>
           <w:szCs w:val="24"/>
         </w:rPr>
@@ -1782,6 +2154,7 @@
       <w:r>
         <w:rPr>
           <w:rFonts w:ascii="Times New Roman" w:hAnsi="Times New Roman" w:cs="Times New Roman"/>
+          <w:color w:val="FF0000"/>
           <w:sz w:val="24"/>
           <w:szCs w:val="24"/>
         </w:rPr>
@@ -1791,6 +2164,7 @@
       <w:r>
         <w:rPr>
           <w:rFonts w:ascii="Times New Roman" w:hAnsi="Times New Roman" w:cs="Times New Roman"/>
+          <w:color w:val="FF0000"/>
           <w:sz w:val="24"/>
           <w:szCs w:val="24"/>
         </w:rPr>
@@ -1803,13 +2177,15 @@
         <w:spacing w:line="240" w:lineRule="auto"/>
         <w:rPr>
           <w:rFonts w:ascii="Times New Roman" w:hAnsi="Times New Roman" w:cs="Times New Roman"/>
-          <w:sz w:val="24"/>
-          <w:szCs w:val="24"/>
-        </w:rPr>
-      </w:pPr>
-      <w:r>
-        <w:rPr>
-          <w:rFonts w:ascii="Times New Roman" w:hAnsi="Times New Roman" w:cs="Times New Roman"/>
+          <w:color w:val="FF0000"/>
+          <w:sz w:val="24"/>
+          <w:szCs w:val="24"/>
+        </w:rPr>
+      </w:pPr>
+      <w:r>
+        <w:rPr>
+          <w:rFonts w:ascii="Times New Roman" w:hAnsi="Times New Roman" w:cs="Times New Roman"/>
+          <w:color w:val="FF0000"/>
           <w:sz w:val="24"/>
           <w:szCs w:val="24"/>
         </w:rPr>

</xml_diff>